<commit_message>
updated urls in mpc + stochastic weather paper
</commit_message>
<xml_diff>
--- a/papers/crop model + ga/abstract.docx
+++ b/papers/crop model + ga/abstract.docx
@@ -8,6 +8,8 @@
           <w:rFonts w:ascii="Calibri" w:hAnsi="Calibri" w:cs="Calibri"/>
           <w:b/>
           <w:bCs/>
+          <w:sz w:val="28"/>
+          <w:szCs w:val="28"/>
         </w:rPr>
       </w:pPr>
       <w:r>
@@ -15,37 +17,169 @@
           <w:rFonts w:ascii="Calibri" w:hAnsi="Calibri" w:cs="Calibri"/>
           <w:b/>
           <w:bCs/>
+          <w:sz w:val="28"/>
+          <w:szCs w:val="28"/>
         </w:rPr>
         <w:t>Abstract</w:t>
       </w:r>
     </w:p>
     <w:p>
       <w:pPr>
-        <w:rPr>
-          <w:rFonts w:ascii="Calibri" w:hAnsi="Calibri" w:cs="Calibri"/>
-        </w:rPr>
-      </w:pPr>
-      <w:r>
-        <w:rPr>
-          <w:rFonts w:ascii="Calibri" w:hAnsi="Calibri" w:cs="Calibri"/>
+        <w:tabs>
+          <w:tab w:val="left" w:pos="529"/>
+          <w:tab w:val="left" w:pos="1059"/>
+          <w:tab w:val="left" w:pos="1589"/>
+          <w:tab w:val="left" w:pos="2119"/>
+          <w:tab w:val="left" w:pos="2649"/>
+          <w:tab w:val="left" w:pos="3178"/>
+          <w:tab w:val="left" w:pos="3708"/>
+          <w:tab w:val="left" w:pos="4238"/>
+          <w:tab w:val="left" w:pos="4768"/>
+          <w:tab w:val="left" w:pos="5298"/>
+          <w:tab w:val="left" w:pos="5827"/>
+          <w:tab w:val="left" w:pos="6357"/>
+          <w:tab w:val="left" w:pos="6887"/>
+          <w:tab w:val="left" w:pos="7417"/>
+          <w:tab w:val="left" w:pos="7947"/>
+          <w:tab w:val="left" w:pos="8476"/>
+          <w:tab w:val="left" w:pos="9006"/>
+          <w:tab w:val="left" w:pos="9536"/>
+          <w:tab w:val="left" w:pos="10066"/>
+          <w:tab w:val="left" w:pos="10596"/>
+          <w:tab w:val="left" w:pos="11125"/>
+          <w:tab w:val="left" w:pos="11655"/>
+          <w:tab w:val="left" w:pos="12185"/>
+          <w:tab w:val="left" w:pos="12715"/>
+          <w:tab w:val="left" w:pos="13245"/>
+          <w:tab w:val="left" w:pos="13774"/>
+          <w:tab w:val="left" w:pos="14304"/>
+          <w:tab w:val="left" w:pos="14834"/>
+          <w:tab w:val="left" w:pos="15364"/>
+          <w:tab w:val="left" w:pos="15894"/>
+          <w:tab w:val="left" w:pos="16423"/>
+          <w:tab w:val="left" w:pos="16953"/>
+          <w:tab w:val="left" w:pos="17483"/>
+          <w:tab w:val="left" w:pos="18013"/>
+          <w:tab w:val="left" w:pos="18543"/>
+          <w:tab w:val="left" w:pos="19072"/>
+          <w:tab w:val="left" w:pos="19602"/>
+          <w:tab w:val="left" w:pos="20132"/>
+          <w:tab w:val="left" w:pos="20662"/>
+          <w:tab w:val="left" w:pos="21192"/>
+          <w:tab w:val="left" w:pos="21722"/>
+          <w:tab w:val="left" w:pos="22251"/>
+          <w:tab w:val="left" w:pos="22781"/>
+          <w:tab w:val="left" w:pos="23311"/>
+          <w:tab w:val="left" w:pos="23841"/>
+          <w:tab w:val="left" w:pos="24371"/>
+          <w:tab w:val="left" w:pos="24900"/>
+          <w:tab w:val="left" w:pos="25430"/>
+          <w:tab w:val="left" w:pos="25960"/>
+          <w:tab w:val="left" w:pos="26490"/>
+          <w:tab w:val="left" w:pos="27020"/>
+          <w:tab w:val="left" w:pos="27549"/>
+          <w:tab w:val="left" w:pos="28079"/>
+          <w:tab w:val="left" w:pos="28609"/>
+          <w:tab w:val="left" w:pos="29139"/>
+          <w:tab w:val="left" w:pos="29669"/>
+          <w:tab w:val="left" w:pos="30198"/>
+          <w:tab w:val="left" w:pos="30728"/>
+          <w:tab w:val="left" w:pos="31258"/>
+        </w:tabs>
+        <w:autoSpaceDE w:val="0"/>
+        <w:autoSpaceDN w:val="0"/>
+        <w:adjustRightInd w:val="0"/>
+        <w:spacing w:after="0" w:line="240" w:lineRule="auto"/>
+        <w:rPr>
+          <w:rFonts w:ascii="Calibri" w:hAnsi="Calibri" w:cs="Calibri"/>
+          <w:b/>
+          <w:bCs/>
           <w:color w:val="000000"/>
           <w:kern w:val="0"/>
           <w:sz w:val="22"/>
           <w:szCs w:val="22"/>
         </w:rPr>
-        <w:t>Rising production costs and declining commodity prices have motivated farmers to seek computational tools for optimizing resource application. This paper presents a generalized, coupled ordinary differential equation (ODE) model for crop growth that captures the nonlinear dynamics of plant development under varying environmental conditions and fertilizer and irrigation strategy. The model tracks five state variables</w:t>
-      </w:r>
+      </w:pPr>
       <w:r>
         <w:rPr>
           <w:rFonts w:ascii="Calibri" w:hAnsi="Calibri" w:cs="Calibri"/>
+          <w:b/>
+          <w:bCs/>
           <w:color w:val="000000"/>
           <w:kern w:val="0"/>
           <w:sz w:val="22"/>
           <w:szCs w:val="22"/>
         </w:rPr>
-        <w:t>--</w:t>
+        <w:t>CONTEXT</w:t>
       </w:r>
-      <w:r>
+    </w:p>
+    <w:p>
+      <w:pPr>
+        <w:tabs>
+          <w:tab w:val="left" w:pos="529"/>
+          <w:tab w:val="left" w:pos="1059"/>
+          <w:tab w:val="left" w:pos="1589"/>
+          <w:tab w:val="left" w:pos="2119"/>
+          <w:tab w:val="left" w:pos="2649"/>
+          <w:tab w:val="left" w:pos="3178"/>
+          <w:tab w:val="left" w:pos="3708"/>
+          <w:tab w:val="left" w:pos="4238"/>
+          <w:tab w:val="left" w:pos="4768"/>
+          <w:tab w:val="left" w:pos="5298"/>
+          <w:tab w:val="left" w:pos="5827"/>
+          <w:tab w:val="left" w:pos="6357"/>
+          <w:tab w:val="left" w:pos="6887"/>
+          <w:tab w:val="left" w:pos="7417"/>
+          <w:tab w:val="left" w:pos="7947"/>
+          <w:tab w:val="left" w:pos="8476"/>
+          <w:tab w:val="left" w:pos="9006"/>
+          <w:tab w:val="left" w:pos="9536"/>
+          <w:tab w:val="left" w:pos="10066"/>
+          <w:tab w:val="left" w:pos="10596"/>
+          <w:tab w:val="left" w:pos="11125"/>
+          <w:tab w:val="left" w:pos="11655"/>
+          <w:tab w:val="left" w:pos="12185"/>
+          <w:tab w:val="left" w:pos="12715"/>
+          <w:tab w:val="left" w:pos="13245"/>
+          <w:tab w:val="left" w:pos="13774"/>
+          <w:tab w:val="left" w:pos="14304"/>
+          <w:tab w:val="left" w:pos="14834"/>
+          <w:tab w:val="left" w:pos="15364"/>
+          <w:tab w:val="left" w:pos="15894"/>
+          <w:tab w:val="left" w:pos="16423"/>
+          <w:tab w:val="left" w:pos="16953"/>
+          <w:tab w:val="left" w:pos="17483"/>
+          <w:tab w:val="left" w:pos="18013"/>
+          <w:tab w:val="left" w:pos="18543"/>
+          <w:tab w:val="left" w:pos="19072"/>
+          <w:tab w:val="left" w:pos="19602"/>
+          <w:tab w:val="left" w:pos="20132"/>
+          <w:tab w:val="left" w:pos="20662"/>
+          <w:tab w:val="left" w:pos="21192"/>
+          <w:tab w:val="left" w:pos="21722"/>
+          <w:tab w:val="left" w:pos="22251"/>
+          <w:tab w:val="left" w:pos="22781"/>
+          <w:tab w:val="left" w:pos="23311"/>
+          <w:tab w:val="left" w:pos="23841"/>
+          <w:tab w:val="left" w:pos="24371"/>
+          <w:tab w:val="left" w:pos="24900"/>
+          <w:tab w:val="left" w:pos="25430"/>
+          <w:tab w:val="left" w:pos="25960"/>
+          <w:tab w:val="left" w:pos="26490"/>
+          <w:tab w:val="left" w:pos="27020"/>
+          <w:tab w:val="left" w:pos="27549"/>
+          <w:tab w:val="left" w:pos="28079"/>
+          <w:tab w:val="left" w:pos="28609"/>
+          <w:tab w:val="left" w:pos="29139"/>
+          <w:tab w:val="left" w:pos="29669"/>
+          <w:tab w:val="left" w:pos="30198"/>
+          <w:tab w:val="left" w:pos="30728"/>
+          <w:tab w:val="left" w:pos="31258"/>
+        </w:tabs>
+        <w:autoSpaceDE w:val="0"/>
+        <w:autoSpaceDN w:val="0"/>
+        <w:adjustRightInd w:val="0"/>
+        <w:spacing w:after="0" w:line="240" w:lineRule="auto"/>
         <w:rPr>
           <w:rFonts w:ascii="Calibri" w:hAnsi="Calibri" w:cs="Calibri"/>
           <w:color w:val="000000"/>
@@ -53,7 +187,977 @@
           <w:sz w:val="22"/>
           <w:szCs w:val="22"/>
         </w:rPr>
-        <w:t>plant height, leaf area, number of leaves, flower size, and fruit biomass--each governed by logistic growth with time-varying growth rates and carrying capacities. These parameters are modulated by nutrient factors that quantify how well actual water, fertilizer, temperature, and solar radiation levels match expected values. To capture the delayed physiological response of plants to resource inputs, we employ finite impulse response (FIR) convolution with Gaussian kernels, where different temporal spreads represent the distinct metabolic timescales for each input type. Cumulative divergence from expected nutrient levels is tracked using exponential moving average filters, providing the model with memory of past stress events. Given this nonlinear, delay-affected system, we employ a genetic algorithm (GA) to discover optimal irrigation and fertilizer strategies that maximize crop yield while minimizing input costs. The GA searches over application frequency and amount for both irrigation and fertilizer, evaluating candidate strategies through full-season simulations. We demonstrate the framework using corn grown in Fairfax, Iowa, with historical weather data. Results show the GA identifies non-intuitive strategies that outperform conventional uniform application schedules, achieving 16% higher net revenue through strategic timing of resource inputs. The optimized strategies use dramatically less irrigation than farmer best practices while achieving higher crop yields, demonstrating that under delayed absorption dynamics, timing of inputs matters more than total quantity.</w:t>
+      </w:pPr>
+      <w:r>
+        <w:rPr>
+          <w:rFonts w:ascii="Calibri" w:hAnsi="Calibri" w:cs="Calibri"/>
+          <w:color w:val="000000"/>
+          <w:kern w:val="0"/>
+          <w:sz w:val="22"/>
+          <w:szCs w:val="22"/>
+        </w:rPr>
+        <w:t>Rising production costs and declining commodity prices have motivated farmers to seek computational tools for optimizing resource application. While sophisticated crop models such as DSSAT and APSIM simulate detailed physiological processes, they require extensive parameterization and may be computationally expensive for optimization applications. Moreover, existing optimization approaches often use simplified plant response models that do not capture the delayed, cumulative effects of resource application.</w:t>
+      </w:r>
+    </w:p>
+    <w:p>
+      <w:pPr>
+        <w:tabs>
+          <w:tab w:val="left" w:pos="529"/>
+          <w:tab w:val="left" w:pos="1059"/>
+          <w:tab w:val="left" w:pos="1589"/>
+          <w:tab w:val="left" w:pos="2119"/>
+          <w:tab w:val="left" w:pos="2649"/>
+          <w:tab w:val="left" w:pos="3178"/>
+          <w:tab w:val="left" w:pos="3708"/>
+          <w:tab w:val="left" w:pos="4238"/>
+          <w:tab w:val="left" w:pos="4768"/>
+          <w:tab w:val="left" w:pos="5298"/>
+          <w:tab w:val="left" w:pos="5827"/>
+          <w:tab w:val="left" w:pos="6357"/>
+          <w:tab w:val="left" w:pos="6887"/>
+          <w:tab w:val="left" w:pos="7417"/>
+          <w:tab w:val="left" w:pos="7947"/>
+          <w:tab w:val="left" w:pos="8476"/>
+          <w:tab w:val="left" w:pos="9006"/>
+          <w:tab w:val="left" w:pos="9536"/>
+          <w:tab w:val="left" w:pos="10066"/>
+          <w:tab w:val="left" w:pos="10596"/>
+          <w:tab w:val="left" w:pos="11125"/>
+          <w:tab w:val="left" w:pos="11655"/>
+          <w:tab w:val="left" w:pos="12185"/>
+          <w:tab w:val="left" w:pos="12715"/>
+          <w:tab w:val="left" w:pos="13245"/>
+          <w:tab w:val="left" w:pos="13774"/>
+          <w:tab w:val="left" w:pos="14304"/>
+          <w:tab w:val="left" w:pos="14834"/>
+          <w:tab w:val="left" w:pos="15364"/>
+          <w:tab w:val="left" w:pos="15894"/>
+          <w:tab w:val="left" w:pos="16423"/>
+          <w:tab w:val="left" w:pos="16953"/>
+          <w:tab w:val="left" w:pos="17483"/>
+          <w:tab w:val="left" w:pos="18013"/>
+          <w:tab w:val="left" w:pos="18543"/>
+          <w:tab w:val="left" w:pos="19072"/>
+          <w:tab w:val="left" w:pos="19602"/>
+          <w:tab w:val="left" w:pos="20132"/>
+          <w:tab w:val="left" w:pos="20662"/>
+          <w:tab w:val="left" w:pos="21192"/>
+          <w:tab w:val="left" w:pos="21722"/>
+          <w:tab w:val="left" w:pos="22251"/>
+          <w:tab w:val="left" w:pos="22781"/>
+          <w:tab w:val="left" w:pos="23311"/>
+          <w:tab w:val="left" w:pos="23841"/>
+          <w:tab w:val="left" w:pos="24371"/>
+          <w:tab w:val="left" w:pos="24900"/>
+          <w:tab w:val="left" w:pos="25430"/>
+          <w:tab w:val="left" w:pos="25960"/>
+          <w:tab w:val="left" w:pos="26490"/>
+          <w:tab w:val="left" w:pos="27020"/>
+          <w:tab w:val="left" w:pos="27549"/>
+          <w:tab w:val="left" w:pos="28079"/>
+          <w:tab w:val="left" w:pos="28609"/>
+          <w:tab w:val="left" w:pos="29139"/>
+          <w:tab w:val="left" w:pos="29669"/>
+          <w:tab w:val="left" w:pos="30198"/>
+          <w:tab w:val="left" w:pos="30728"/>
+          <w:tab w:val="left" w:pos="31258"/>
+        </w:tabs>
+        <w:autoSpaceDE w:val="0"/>
+        <w:autoSpaceDN w:val="0"/>
+        <w:adjustRightInd w:val="0"/>
+        <w:spacing w:after="0" w:line="240" w:lineRule="auto"/>
+        <w:rPr>
+          <w:rFonts w:ascii="Calibri" w:hAnsi="Calibri" w:cs="Calibri"/>
+          <w:color w:val="000000"/>
+          <w:kern w:val="0"/>
+          <w:sz w:val="22"/>
+          <w:szCs w:val="22"/>
+        </w:rPr>
+      </w:pPr>
+    </w:p>
+    <w:p>
+      <w:pPr>
+        <w:tabs>
+          <w:tab w:val="left" w:pos="529"/>
+          <w:tab w:val="left" w:pos="1059"/>
+          <w:tab w:val="left" w:pos="1589"/>
+          <w:tab w:val="left" w:pos="2119"/>
+          <w:tab w:val="left" w:pos="2649"/>
+          <w:tab w:val="left" w:pos="3178"/>
+          <w:tab w:val="left" w:pos="3708"/>
+          <w:tab w:val="left" w:pos="4238"/>
+          <w:tab w:val="left" w:pos="4768"/>
+          <w:tab w:val="left" w:pos="5298"/>
+          <w:tab w:val="left" w:pos="5827"/>
+          <w:tab w:val="left" w:pos="6357"/>
+          <w:tab w:val="left" w:pos="6887"/>
+          <w:tab w:val="left" w:pos="7417"/>
+          <w:tab w:val="left" w:pos="7947"/>
+          <w:tab w:val="left" w:pos="8476"/>
+          <w:tab w:val="left" w:pos="9006"/>
+          <w:tab w:val="left" w:pos="9536"/>
+          <w:tab w:val="left" w:pos="10066"/>
+          <w:tab w:val="left" w:pos="10596"/>
+          <w:tab w:val="left" w:pos="11125"/>
+          <w:tab w:val="left" w:pos="11655"/>
+          <w:tab w:val="left" w:pos="12185"/>
+          <w:tab w:val="left" w:pos="12715"/>
+          <w:tab w:val="left" w:pos="13245"/>
+          <w:tab w:val="left" w:pos="13774"/>
+          <w:tab w:val="left" w:pos="14304"/>
+          <w:tab w:val="left" w:pos="14834"/>
+          <w:tab w:val="left" w:pos="15364"/>
+          <w:tab w:val="left" w:pos="15894"/>
+          <w:tab w:val="left" w:pos="16423"/>
+          <w:tab w:val="left" w:pos="16953"/>
+          <w:tab w:val="left" w:pos="17483"/>
+          <w:tab w:val="left" w:pos="18013"/>
+          <w:tab w:val="left" w:pos="18543"/>
+          <w:tab w:val="left" w:pos="19072"/>
+          <w:tab w:val="left" w:pos="19602"/>
+          <w:tab w:val="left" w:pos="20132"/>
+          <w:tab w:val="left" w:pos="20662"/>
+          <w:tab w:val="left" w:pos="21192"/>
+          <w:tab w:val="left" w:pos="21722"/>
+          <w:tab w:val="left" w:pos="22251"/>
+          <w:tab w:val="left" w:pos="22781"/>
+          <w:tab w:val="left" w:pos="23311"/>
+          <w:tab w:val="left" w:pos="23841"/>
+          <w:tab w:val="left" w:pos="24371"/>
+          <w:tab w:val="left" w:pos="24900"/>
+          <w:tab w:val="left" w:pos="25430"/>
+          <w:tab w:val="left" w:pos="25960"/>
+          <w:tab w:val="left" w:pos="26490"/>
+          <w:tab w:val="left" w:pos="27020"/>
+          <w:tab w:val="left" w:pos="27549"/>
+          <w:tab w:val="left" w:pos="28079"/>
+          <w:tab w:val="left" w:pos="28609"/>
+          <w:tab w:val="left" w:pos="29139"/>
+          <w:tab w:val="left" w:pos="29669"/>
+          <w:tab w:val="left" w:pos="30198"/>
+          <w:tab w:val="left" w:pos="30728"/>
+          <w:tab w:val="left" w:pos="31258"/>
+        </w:tabs>
+        <w:autoSpaceDE w:val="0"/>
+        <w:autoSpaceDN w:val="0"/>
+        <w:adjustRightInd w:val="0"/>
+        <w:spacing w:after="0" w:line="240" w:lineRule="auto"/>
+        <w:rPr>
+          <w:rFonts w:ascii="Calibri" w:hAnsi="Calibri" w:cs="Calibri"/>
+          <w:b/>
+          <w:bCs/>
+          <w:color w:val="000000"/>
+          <w:kern w:val="0"/>
+          <w:sz w:val="22"/>
+          <w:szCs w:val="22"/>
+        </w:rPr>
+      </w:pPr>
+      <w:r>
+        <w:rPr>
+          <w:rFonts w:ascii="Calibri" w:hAnsi="Calibri" w:cs="Calibri"/>
+          <w:b/>
+          <w:bCs/>
+          <w:color w:val="000000"/>
+          <w:kern w:val="0"/>
+          <w:sz w:val="22"/>
+          <w:szCs w:val="22"/>
+        </w:rPr>
+        <w:t>OBJECTIVE</w:t>
+      </w:r>
+    </w:p>
+    <w:p>
+      <w:pPr>
+        <w:tabs>
+          <w:tab w:val="left" w:pos="529"/>
+          <w:tab w:val="left" w:pos="1059"/>
+          <w:tab w:val="left" w:pos="1589"/>
+          <w:tab w:val="left" w:pos="2119"/>
+          <w:tab w:val="left" w:pos="2649"/>
+          <w:tab w:val="left" w:pos="3178"/>
+          <w:tab w:val="left" w:pos="3708"/>
+          <w:tab w:val="left" w:pos="4238"/>
+          <w:tab w:val="left" w:pos="4768"/>
+          <w:tab w:val="left" w:pos="5298"/>
+          <w:tab w:val="left" w:pos="5827"/>
+          <w:tab w:val="left" w:pos="6357"/>
+          <w:tab w:val="left" w:pos="6887"/>
+          <w:tab w:val="left" w:pos="7417"/>
+          <w:tab w:val="left" w:pos="7947"/>
+          <w:tab w:val="left" w:pos="8476"/>
+          <w:tab w:val="left" w:pos="9006"/>
+          <w:tab w:val="left" w:pos="9536"/>
+          <w:tab w:val="left" w:pos="10066"/>
+          <w:tab w:val="left" w:pos="10596"/>
+          <w:tab w:val="left" w:pos="11125"/>
+          <w:tab w:val="left" w:pos="11655"/>
+          <w:tab w:val="left" w:pos="12185"/>
+          <w:tab w:val="left" w:pos="12715"/>
+          <w:tab w:val="left" w:pos="13245"/>
+          <w:tab w:val="left" w:pos="13774"/>
+          <w:tab w:val="left" w:pos="14304"/>
+          <w:tab w:val="left" w:pos="14834"/>
+          <w:tab w:val="left" w:pos="15364"/>
+          <w:tab w:val="left" w:pos="15894"/>
+          <w:tab w:val="left" w:pos="16423"/>
+          <w:tab w:val="left" w:pos="16953"/>
+          <w:tab w:val="left" w:pos="17483"/>
+          <w:tab w:val="left" w:pos="18013"/>
+          <w:tab w:val="left" w:pos="18543"/>
+          <w:tab w:val="left" w:pos="19072"/>
+          <w:tab w:val="left" w:pos="19602"/>
+          <w:tab w:val="left" w:pos="20132"/>
+          <w:tab w:val="left" w:pos="20662"/>
+          <w:tab w:val="left" w:pos="21192"/>
+          <w:tab w:val="left" w:pos="21722"/>
+          <w:tab w:val="left" w:pos="22251"/>
+          <w:tab w:val="left" w:pos="22781"/>
+          <w:tab w:val="left" w:pos="23311"/>
+          <w:tab w:val="left" w:pos="23841"/>
+          <w:tab w:val="left" w:pos="24371"/>
+          <w:tab w:val="left" w:pos="24900"/>
+          <w:tab w:val="left" w:pos="25430"/>
+          <w:tab w:val="left" w:pos="25960"/>
+          <w:tab w:val="left" w:pos="26490"/>
+          <w:tab w:val="left" w:pos="27020"/>
+          <w:tab w:val="left" w:pos="27549"/>
+          <w:tab w:val="left" w:pos="28079"/>
+          <w:tab w:val="left" w:pos="28609"/>
+          <w:tab w:val="left" w:pos="29139"/>
+          <w:tab w:val="left" w:pos="29669"/>
+          <w:tab w:val="left" w:pos="30198"/>
+          <w:tab w:val="left" w:pos="30728"/>
+          <w:tab w:val="left" w:pos="31258"/>
+        </w:tabs>
+        <w:autoSpaceDE w:val="0"/>
+        <w:autoSpaceDN w:val="0"/>
+        <w:adjustRightInd w:val="0"/>
+        <w:spacing w:after="0" w:line="240" w:lineRule="auto"/>
+        <w:rPr>
+          <w:rFonts w:ascii="Calibri" w:hAnsi="Calibri" w:cs="Calibri"/>
+          <w:color w:val="000000"/>
+          <w:kern w:val="0"/>
+          <w:sz w:val="22"/>
+          <w:szCs w:val="22"/>
+        </w:rPr>
+      </w:pPr>
+      <w:r>
+        <w:rPr>
+          <w:rFonts w:ascii="Calibri" w:hAnsi="Calibri" w:cs="Calibri"/>
+          <w:color w:val="000000"/>
+          <w:kern w:val="0"/>
+          <w:sz w:val="22"/>
+          <w:szCs w:val="22"/>
+        </w:rPr>
+        <w:t>This study develops a reduced-order crop growth model that captures delayed nutrient absorption dynamics and couples it with a genetic algorithm to optimize irrigation and fertilizer strategies that maximize net revenue while minimizing input costs.</w:t>
+      </w:r>
+    </w:p>
+    <w:p>
+      <w:pPr>
+        <w:tabs>
+          <w:tab w:val="left" w:pos="529"/>
+          <w:tab w:val="left" w:pos="1059"/>
+          <w:tab w:val="left" w:pos="1589"/>
+          <w:tab w:val="left" w:pos="2119"/>
+          <w:tab w:val="left" w:pos="2649"/>
+          <w:tab w:val="left" w:pos="3178"/>
+          <w:tab w:val="left" w:pos="3708"/>
+          <w:tab w:val="left" w:pos="4238"/>
+          <w:tab w:val="left" w:pos="4768"/>
+          <w:tab w:val="left" w:pos="5298"/>
+          <w:tab w:val="left" w:pos="5827"/>
+          <w:tab w:val="left" w:pos="6357"/>
+          <w:tab w:val="left" w:pos="6887"/>
+          <w:tab w:val="left" w:pos="7417"/>
+          <w:tab w:val="left" w:pos="7947"/>
+          <w:tab w:val="left" w:pos="8476"/>
+          <w:tab w:val="left" w:pos="9006"/>
+          <w:tab w:val="left" w:pos="9536"/>
+          <w:tab w:val="left" w:pos="10066"/>
+          <w:tab w:val="left" w:pos="10596"/>
+          <w:tab w:val="left" w:pos="11125"/>
+          <w:tab w:val="left" w:pos="11655"/>
+          <w:tab w:val="left" w:pos="12185"/>
+          <w:tab w:val="left" w:pos="12715"/>
+          <w:tab w:val="left" w:pos="13245"/>
+          <w:tab w:val="left" w:pos="13774"/>
+          <w:tab w:val="left" w:pos="14304"/>
+          <w:tab w:val="left" w:pos="14834"/>
+          <w:tab w:val="left" w:pos="15364"/>
+          <w:tab w:val="left" w:pos="15894"/>
+          <w:tab w:val="left" w:pos="16423"/>
+          <w:tab w:val="left" w:pos="16953"/>
+          <w:tab w:val="left" w:pos="17483"/>
+          <w:tab w:val="left" w:pos="18013"/>
+          <w:tab w:val="left" w:pos="18543"/>
+          <w:tab w:val="left" w:pos="19072"/>
+          <w:tab w:val="left" w:pos="19602"/>
+          <w:tab w:val="left" w:pos="20132"/>
+          <w:tab w:val="left" w:pos="20662"/>
+          <w:tab w:val="left" w:pos="21192"/>
+          <w:tab w:val="left" w:pos="21722"/>
+          <w:tab w:val="left" w:pos="22251"/>
+          <w:tab w:val="left" w:pos="22781"/>
+          <w:tab w:val="left" w:pos="23311"/>
+          <w:tab w:val="left" w:pos="23841"/>
+          <w:tab w:val="left" w:pos="24371"/>
+          <w:tab w:val="left" w:pos="24900"/>
+          <w:tab w:val="left" w:pos="25430"/>
+          <w:tab w:val="left" w:pos="25960"/>
+          <w:tab w:val="left" w:pos="26490"/>
+          <w:tab w:val="left" w:pos="27020"/>
+          <w:tab w:val="left" w:pos="27549"/>
+          <w:tab w:val="left" w:pos="28079"/>
+          <w:tab w:val="left" w:pos="28609"/>
+          <w:tab w:val="left" w:pos="29139"/>
+          <w:tab w:val="left" w:pos="29669"/>
+          <w:tab w:val="left" w:pos="30198"/>
+          <w:tab w:val="left" w:pos="30728"/>
+          <w:tab w:val="left" w:pos="31258"/>
+        </w:tabs>
+        <w:autoSpaceDE w:val="0"/>
+        <w:autoSpaceDN w:val="0"/>
+        <w:adjustRightInd w:val="0"/>
+        <w:spacing w:after="0" w:line="240" w:lineRule="auto"/>
+        <w:rPr>
+          <w:rFonts w:ascii="Calibri" w:hAnsi="Calibri" w:cs="Calibri"/>
+          <w:color w:val="000000"/>
+          <w:kern w:val="0"/>
+          <w:sz w:val="22"/>
+          <w:szCs w:val="22"/>
+        </w:rPr>
+      </w:pPr>
+    </w:p>
+    <w:p>
+      <w:pPr>
+        <w:tabs>
+          <w:tab w:val="left" w:pos="529"/>
+          <w:tab w:val="left" w:pos="1059"/>
+          <w:tab w:val="left" w:pos="1589"/>
+          <w:tab w:val="left" w:pos="2119"/>
+          <w:tab w:val="left" w:pos="2649"/>
+          <w:tab w:val="left" w:pos="3178"/>
+          <w:tab w:val="left" w:pos="3708"/>
+          <w:tab w:val="left" w:pos="4238"/>
+          <w:tab w:val="left" w:pos="4768"/>
+          <w:tab w:val="left" w:pos="5298"/>
+          <w:tab w:val="left" w:pos="5827"/>
+          <w:tab w:val="left" w:pos="6357"/>
+          <w:tab w:val="left" w:pos="6887"/>
+          <w:tab w:val="left" w:pos="7417"/>
+          <w:tab w:val="left" w:pos="7947"/>
+          <w:tab w:val="left" w:pos="8476"/>
+          <w:tab w:val="left" w:pos="9006"/>
+          <w:tab w:val="left" w:pos="9536"/>
+          <w:tab w:val="left" w:pos="10066"/>
+          <w:tab w:val="left" w:pos="10596"/>
+          <w:tab w:val="left" w:pos="11125"/>
+          <w:tab w:val="left" w:pos="11655"/>
+          <w:tab w:val="left" w:pos="12185"/>
+          <w:tab w:val="left" w:pos="12715"/>
+          <w:tab w:val="left" w:pos="13245"/>
+          <w:tab w:val="left" w:pos="13774"/>
+          <w:tab w:val="left" w:pos="14304"/>
+          <w:tab w:val="left" w:pos="14834"/>
+          <w:tab w:val="left" w:pos="15364"/>
+          <w:tab w:val="left" w:pos="15894"/>
+          <w:tab w:val="left" w:pos="16423"/>
+          <w:tab w:val="left" w:pos="16953"/>
+          <w:tab w:val="left" w:pos="17483"/>
+          <w:tab w:val="left" w:pos="18013"/>
+          <w:tab w:val="left" w:pos="18543"/>
+          <w:tab w:val="left" w:pos="19072"/>
+          <w:tab w:val="left" w:pos="19602"/>
+          <w:tab w:val="left" w:pos="20132"/>
+          <w:tab w:val="left" w:pos="20662"/>
+          <w:tab w:val="left" w:pos="21192"/>
+          <w:tab w:val="left" w:pos="21722"/>
+          <w:tab w:val="left" w:pos="22251"/>
+          <w:tab w:val="left" w:pos="22781"/>
+          <w:tab w:val="left" w:pos="23311"/>
+          <w:tab w:val="left" w:pos="23841"/>
+          <w:tab w:val="left" w:pos="24371"/>
+          <w:tab w:val="left" w:pos="24900"/>
+          <w:tab w:val="left" w:pos="25430"/>
+          <w:tab w:val="left" w:pos="25960"/>
+          <w:tab w:val="left" w:pos="26490"/>
+          <w:tab w:val="left" w:pos="27020"/>
+          <w:tab w:val="left" w:pos="27549"/>
+          <w:tab w:val="left" w:pos="28079"/>
+          <w:tab w:val="left" w:pos="28609"/>
+          <w:tab w:val="left" w:pos="29139"/>
+          <w:tab w:val="left" w:pos="29669"/>
+          <w:tab w:val="left" w:pos="30198"/>
+          <w:tab w:val="left" w:pos="30728"/>
+          <w:tab w:val="left" w:pos="31258"/>
+        </w:tabs>
+        <w:autoSpaceDE w:val="0"/>
+        <w:autoSpaceDN w:val="0"/>
+        <w:adjustRightInd w:val="0"/>
+        <w:spacing w:after="0" w:line="240" w:lineRule="auto"/>
+        <w:rPr>
+          <w:rFonts w:ascii="Calibri" w:hAnsi="Calibri" w:cs="Calibri"/>
+          <w:b/>
+          <w:bCs/>
+          <w:color w:val="000000"/>
+          <w:kern w:val="0"/>
+          <w:sz w:val="22"/>
+          <w:szCs w:val="22"/>
+        </w:rPr>
+      </w:pPr>
+      <w:r>
+        <w:rPr>
+          <w:rFonts w:ascii="Calibri" w:hAnsi="Calibri" w:cs="Calibri"/>
+          <w:b/>
+          <w:bCs/>
+          <w:color w:val="000000"/>
+          <w:kern w:val="0"/>
+          <w:sz w:val="22"/>
+          <w:szCs w:val="22"/>
+        </w:rPr>
+        <w:t>METHODS</w:t>
+      </w:r>
+    </w:p>
+    <w:p>
+      <w:pPr>
+        <w:tabs>
+          <w:tab w:val="left" w:pos="529"/>
+          <w:tab w:val="left" w:pos="1059"/>
+          <w:tab w:val="left" w:pos="1589"/>
+          <w:tab w:val="left" w:pos="2119"/>
+          <w:tab w:val="left" w:pos="2649"/>
+          <w:tab w:val="left" w:pos="3178"/>
+          <w:tab w:val="left" w:pos="3708"/>
+          <w:tab w:val="left" w:pos="4238"/>
+          <w:tab w:val="left" w:pos="4768"/>
+          <w:tab w:val="left" w:pos="5298"/>
+          <w:tab w:val="left" w:pos="5827"/>
+          <w:tab w:val="left" w:pos="6357"/>
+          <w:tab w:val="left" w:pos="6887"/>
+          <w:tab w:val="left" w:pos="7417"/>
+          <w:tab w:val="left" w:pos="7947"/>
+          <w:tab w:val="left" w:pos="8476"/>
+          <w:tab w:val="left" w:pos="9006"/>
+          <w:tab w:val="left" w:pos="9536"/>
+          <w:tab w:val="left" w:pos="10066"/>
+          <w:tab w:val="left" w:pos="10596"/>
+          <w:tab w:val="left" w:pos="11125"/>
+          <w:tab w:val="left" w:pos="11655"/>
+          <w:tab w:val="left" w:pos="12185"/>
+          <w:tab w:val="left" w:pos="12715"/>
+          <w:tab w:val="left" w:pos="13245"/>
+          <w:tab w:val="left" w:pos="13774"/>
+          <w:tab w:val="left" w:pos="14304"/>
+          <w:tab w:val="left" w:pos="14834"/>
+          <w:tab w:val="left" w:pos="15364"/>
+          <w:tab w:val="left" w:pos="15894"/>
+          <w:tab w:val="left" w:pos="16423"/>
+          <w:tab w:val="left" w:pos="16953"/>
+          <w:tab w:val="left" w:pos="17483"/>
+          <w:tab w:val="left" w:pos="18013"/>
+          <w:tab w:val="left" w:pos="18543"/>
+          <w:tab w:val="left" w:pos="19072"/>
+          <w:tab w:val="left" w:pos="19602"/>
+          <w:tab w:val="left" w:pos="20132"/>
+          <w:tab w:val="left" w:pos="20662"/>
+          <w:tab w:val="left" w:pos="21192"/>
+          <w:tab w:val="left" w:pos="21722"/>
+          <w:tab w:val="left" w:pos="22251"/>
+          <w:tab w:val="left" w:pos="22781"/>
+          <w:tab w:val="left" w:pos="23311"/>
+          <w:tab w:val="left" w:pos="23841"/>
+          <w:tab w:val="left" w:pos="24371"/>
+          <w:tab w:val="left" w:pos="24900"/>
+          <w:tab w:val="left" w:pos="25430"/>
+          <w:tab w:val="left" w:pos="25960"/>
+          <w:tab w:val="left" w:pos="26490"/>
+          <w:tab w:val="left" w:pos="27020"/>
+          <w:tab w:val="left" w:pos="27549"/>
+          <w:tab w:val="left" w:pos="28079"/>
+          <w:tab w:val="left" w:pos="28609"/>
+          <w:tab w:val="left" w:pos="29139"/>
+          <w:tab w:val="left" w:pos="29669"/>
+          <w:tab w:val="left" w:pos="30198"/>
+          <w:tab w:val="left" w:pos="30728"/>
+          <w:tab w:val="left" w:pos="31258"/>
+        </w:tabs>
+        <w:autoSpaceDE w:val="0"/>
+        <w:autoSpaceDN w:val="0"/>
+        <w:adjustRightInd w:val="0"/>
+        <w:spacing w:after="0" w:line="240" w:lineRule="auto"/>
+        <w:rPr>
+          <w:rFonts w:ascii="Calibri" w:hAnsi="Calibri" w:cs="Calibri"/>
+          <w:color w:val="000000"/>
+          <w:kern w:val="0"/>
+          <w:sz w:val="22"/>
+          <w:szCs w:val="22"/>
+        </w:rPr>
+      </w:pPr>
+      <w:r>
+        <w:rPr>
+          <w:rFonts w:ascii="Calibri" w:hAnsi="Calibri" w:cs="Calibri"/>
+          <w:color w:val="000000"/>
+          <w:kern w:val="0"/>
+          <w:sz w:val="22"/>
+          <w:szCs w:val="22"/>
+        </w:rPr>
+        <w:t>We present a generalized, coupled ordinary differential equation (ODE) model tracking five state variables---plant height, leaf area, number of leaves, flower size, and fruit biomass---each governed by logistic growth with time-varying growth rates and carrying capacities. These parameters are modulated by nutrient factors quantifying how well actual water, fertilizer, temperature, and solar radiation levels match expected values. Delayed physiological response is captured using finite impulse response (FIR) convolution with Gaussian kernels, where different temporal spreads represent distinct metabolic timescales for each input type. Cumulative stress from sustained deviations is tracked using exponential moving average (EMA) filters. A genetic algorithm searches over application frequency and amount for both irrigation and fertilizer, evaluating candidate strategies through full-season simulations. The framework is demonstrated using corn grown in Fairfax, Iowa, with historical weather data under a drought scenario (50% of typical precipitation).</w:t>
+      </w:r>
+    </w:p>
+    <w:p>
+      <w:pPr>
+        <w:tabs>
+          <w:tab w:val="left" w:pos="529"/>
+          <w:tab w:val="left" w:pos="1059"/>
+          <w:tab w:val="left" w:pos="1589"/>
+          <w:tab w:val="left" w:pos="2119"/>
+          <w:tab w:val="left" w:pos="2649"/>
+          <w:tab w:val="left" w:pos="3178"/>
+          <w:tab w:val="left" w:pos="3708"/>
+          <w:tab w:val="left" w:pos="4238"/>
+          <w:tab w:val="left" w:pos="4768"/>
+          <w:tab w:val="left" w:pos="5298"/>
+          <w:tab w:val="left" w:pos="5827"/>
+          <w:tab w:val="left" w:pos="6357"/>
+          <w:tab w:val="left" w:pos="6887"/>
+          <w:tab w:val="left" w:pos="7417"/>
+          <w:tab w:val="left" w:pos="7947"/>
+          <w:tab w:val="left" w:pos="8476"/>
+          <w:tab w:val="left" w:pos="9006"/>
+          <w:tab w:val="left" w:pos="9536"/>
+          <w:tab w:val="left" w:pos="10066"/>
+          <w:tab w:val="left" w:pos="10596"/>
+          <w:tab w:val="left" w:pos="11125"/>
+          <w:tab w:val="left" w:pos="11655"/>
+          <w:tab w:val="left" w:pos="12185"/>
+          <w:tab w:val="left" w:pos="12715"/>
+          <w:tab w:val="left" w:pos="13245"/>
+          <w:tab w:val="left" w:pos="13774"/>
+          <w:tab w:val="left" w:pos="14304"/>
+          <w:tab w:val="left" w:pos="14834"/>
+          <w:tab w:val="left" w:pos="15364"/>
+          <w:tab w:val="left" w:pos="15894"/>
+          <w:tab w:val="left" w:pos="16423"/>
+          <w:tab w:val="left" w:pos="16953"/>
+          <w:tab w:val="left" w:pos="17483"/>
+          <w:tab w:val="left" w:pos="18013"/>
+          <w:tab w:val="left" w:pos="18543"/>
+          <w:tab w:val="left" w:pos="19072"/>
+          <w:tab w:val="left" w:pos="19602"/>
+          <w:tab w:val="left" w:pos="20132"/>
+          <w:tab w:val="left" w:pos="20662"/>
+          <w:tab w:val="left" w:pos="21192"/>
+          <w:tab w:val="left" w:pos="21722"/>
+          <w:tab w:val="left" w:pos="22251"/>
+          <w:tab w:val="left" w:pos="22781"/>
+          <w:tab w:val="left" w:pos="23311"/>
+          <w:tab w:val="left" w:pos="23841"/>
+          <w:tab w:val="left" w:pos="24371"/>
+          <w:tab w:val="left" w:pos="24900"/>
+          <w:tab w:val="left" w:pos="25430"/>
+          <w:tab w:val="left" w:pos="25960"/>
+          <w:tab w:val="left" w:pos="26490"/>
+          <w:tab w:val="left" w:pos="27020"/>
+          <w:tab w:val="left" w:pos="27549"/>
+          <w:tab w:val="left" w:pos="28079"/>
+          <w:tab w:val="left" w:pos="28609"/>
+          <w:tab w:val="left" w:pos="29139"/>
+          <w:tab w:val="left" w:pos="29669"/>
+          <w:tab w:val="left" w:pos="30198"/>
+          <w:tab w:val="left" w:pos="30728"/>
+          <w:tab w:val="left" w:pos="31258"/>
+        </w:tabs>
+        <w:autoSpaceDE w:val="0"/>
+        <w:autoSpaceDN w:val="0"/>
+        <w:adjustRightInd w:val="0"/>
+        <w:spacing w:after="0" w:line="240" w:lineRule="auto"/>
+        <w:rPr>
+          <w:rFonts w:ascii="Calibri" w:hAnsi="Calibri" w:cs="Calibri"/>
+          <w:color w:val="000000"/>
+          <w:kern w:val="0"/>
+          <w:sz w:val="22"/>
+          <w:szCs w:val="22"/>
+        </w:rPr>
+      </w:pPr>
+    </w:p>
+    <w:p>
+      <w:pPr>
+        <w:tabs>
+          <w:tab w:val="left" w:pos="529"/>
+          <w:tab w:val="left" w:pos="1059"/>
+          <w:tab w:val="left" w:pos="1589"/>
+          <w:tab w:val="left" w:pos="2119"/>
+          <w:tab w:val="left" w:pos="2649"/>
+          <w:tab w:val="left" w:pos="3178"/>
+          <w:tab w:val="left" w:pos="3708"/>
+          <w:tab w:val="left" w:pos="4238"/>
+          <w:tab w:val="left" w:pos="4768"/>
+          <w:tab w:val="left" w:pos="5298"/>
+          <w:tab w:val="left" w:pos="5827"/>
+          <w:tab w:val="left" w:pos="6357"/>
+          <w:tab w:val="left" w:pos="6887"/>
+          <w:tab w:val="left" w:pos="7417"/>
+          <w:tab w:val="left" w:pos="7947"/>
+          <w:tab w:val="left" w:pos="8476"/>
+          <w:tab w:val="left" w:pos="9006"/>
+          <w:tab w:val="left" w:pos="9536"/>
+          <w:tab w:val="left" w:pos="10066"/>
+          <w:tab w:val="left" w:pos="10596"/>
+          <w:tab w:val="left" w:pos="11125"/>
+          <w:tab w:val="left" w:pos="11655"/>
+          <w:tab w:val="left" w:pos="12185"/>
+          <w:tab w:val="left" w:pos="12715"/>
+          <w:tab w:val="left" w:pos="13245"/>
+          <w:tab w:val="left" w:pos="13774"/>
+          <w:tab w:val="left" w:pos="14304"/>
+          <w:tab w:val="left" w:pos="14834"/>
+          <w:tab w:val="left" w:pos="15364"/>
+          <w:tab w:val="left" w:pos="15894"/>
+          <w:tab w:val="left" w:pos="16423"/>
+          <w:tab w:val="left" w:pos="16953"/>
+          <w:tab w:val="left" w:pos="17483"/>
+          <w:tab w:val="left" w:pos="18013"/>
+          <w:tab w:val="left" w:pos="18543"/>
+          <w:tab w:val="left" w:pos="19072"/>
+          <w:tab w:val="left" w:pos="19602"/>
+          <w:tab w:val="left" w:pos="20132"/>
+          <w:tab w:val="left" w:pos="20662"/>
+          <w:tab w:val="left" w:pos="21192"/>
+          <w:tab w:val="left" w:pos="21722"/>
+          <w:tab w:val="left" w:pos="22251"/>
+          <w:tab w:val="left" w:pos="22781"/>
+          <w:tab w:val="left" w:pos="23311"/>
+          <w:tab w:val="left" w:pos="23841"/>
+          <w:tab w:val="left" w:pos="24371"/>
+          <w:tab w:val="left" w:pos="24900"/>
+          <w:tab w:val="left" w:pos="25430"/>
+          <w:tab w:val="left" w:pos="25960"/>
+          <w:tab w:val="left" w:pos="26490"/>
+          <w:tab w:val="left" w:pos="27020"/>
+          <w:tab w:val="left" w:pos="27549"/>
+          <w:tab w:val="left" w:pos="28079"/>
+          <w:tab w:val="left" w:pos="28609"/>
+          <w:tab w:val="left" w:pos="29139"/>
+          <w:tab w:val="left" w:pos="29669"/>
+          <w:tab w:val="left" w:pos="30198"/>
+          <w:tab w:val="left" w:pos="30728"/>
+          <w:tab w:val="left" w:pos="31258"/>
+        </w:tabs>
+        <w:autoSpaceDE w:val="0"/>
+        <w:autoSpaceDN w:val="0"/>
+        <w:adjustRightInd w:val="0"/>
+        <w:spacing w:after="0" w:line="240" w:lineRule="auto"/>
+        <w:rPr>
+          <w:rFonts w:ascii="Calibri" w:hAnsi="Calibri" w:cs="Calibri"/>
+          <w:b/>
+          <w:bCs/>
+          <w:color w:val="000000"/>
+          <w:kern w:val="0"/>
+          <w:sz w:val="22"/>
+          <w:szCs w:val="22"/>
+        </w:rPr>
+      </w:pPr>
+      <w:r>
+        <w:rPr>
+          <w:rFonts w:ascii="Calibri" w:hAnsi="Calibri" w:cs="Calibri"/>
+          <w:b/>
+          <w:bCs/>
+          <w:color w:val="000000"/>
+          <w:kern w:val="0"/>
+          <w:sz w:val="22"/>
+          <w:szCs w:val="22"/>
+        </w:rPr>
+        <w:t>RESULTS AND CONCLUSIONS</w:t>
+      </w:r>
+    </w:p>
+    <w:p>
+      <w:pPr>
+        <w:tabs>
+          <w:tab w:val="left" w:pos="529"/>
+          <w:tab w:val="left" w:pos="1059"/>
+          <w:tab w:val="left" w:pos="1589"/>
+          <w:tab w:val="left" w:pos="2119"/>
+          <w:tab w:val="left" w:pos="2649"/>
+          <w:tab w:val="left" w:pos="3178"/>
+          <w:tab w:val="left" w:pos="3708"/>
+          <w:tab w:val="left" w:pos="4238"/>
+          <w:tab w:val="left" w:pos="4768"/>
+          <w:tab w:val="left" w:pos="5298"/>
+          <w:tab w:val="left" w:pos="5827"/>
+          <w:tab w:val="left" w:pos="6357"/>
+          <w:tab w:val="left" w:pos="6887"/>
+          <w:tab w:val="left" w:pos="7417"/>
+          <w:tab w:val="left" w:pos="7947"/>
+          <w:tab w:val="left" w:pos="8476"/>
+          <w:tab w:val="left" w:pos="9006"/>
+          <w:tab w:val="left" w:pos="9536"/>
+          <w:tab w:val="left" w:pos="10066"/>
+          <w:tab w:val="left" w:pos="10596"/>
+          <w:tab w:val="left" w:pos="11125"/>
+          <w:tab w:val="left" w:pos="11655"/>
+          <w:tab w:val="left" w:pos="12185"/>
+          <w:tab w:val="left" w:pos="12715"/>
+          <w:tab w:val="left" w:pos="13245"/>
+          <w:tab w:val="left" w:pos="13774"/>
+          <w:tab w:val="left" w:pos="14304"/>
+          <w:tab w:val="left" w:pos="14834"/>
+          <w:tab w:val="left" w:pos="15364"/>
+          <w:tab w:val="left" w:pos="15894"/>
+          <w:tab w:val="left" w:pos="16423"/>
+          <w:tab w:val="left" w:pos="16953"/>
+          <w:tab w:val="left" w:pos="17483"/>
+          <w:tab w:val="left" w:pos="18013"/>
+          <w:tab w:val="left" w:pos="18543"/>
+          <w:tab w:val="left" w:pos="19072"/>
+          <w:tab w:val="left" w:pos="19602"/>
+          <w:tab w:val="left" w:pos="20132"/>
+          <w:tab w:val="left" w:pos="20662"/>
+          <w:tab w:val="left" w:pos="21192"/>
+          <w:tab w:val="left" w:pos="21722"/>
+          <w:tab w:val="left" w:pos="22251"/>
+          <w:tab w:val="left" w:pos="22781"/>
+          <w:tab w:val="left" w:pos="23311"/>
+          <w:tab w:val="left" w:pos="23841"/>
+          <w:tab w:val="left" w:pos="24371"/>
+          <w:tab w:val="left" w:pos="24900"/>
+          <w:tab w:val="left" w:pos="25430"/>
+          <w:tab w:val="left" w:pos="25960"/>
+          <w:tab w:val="left" w:pos="26490"/>
+          <w:tab w:val="left" w:pos="27020"/>
+          <w:tab w:val="left" w:pos="27549"/>
+          <w:tab w:val="left" w:pos="28079"/>
+          <w:tab w:val="left" w:pos="28609"/>
+          <w:tab w:val="left" w:pos="29139"/>
+          <w:tab w:val="left" w:pos="29669"/>
+          <w:tab w:val="left" w:pos="30198"/>
+          <w:tab w:val="left" w:pos="30728"/>
+          <w:tab w:val="left" w:pos="31258"/>
+        </w:tabs>
+        <w:autoSpaceDE w:val="0"/>
+        <w:autoSpaceDN w:val="0"/>
+        <w:adjustRightInd w:val="0"/>
+        <w:spacing w:after="0" w:line="240" w:lineRule="auto"/>
+        <w:rPr>
+          <w:rFonts w:ascii="Calibri" w:hAnsi="Calibri" w:cs="Calibri"/>
+          <w:color w:val="000000"/>
+          <w:kern w:val="0"/>
+          <w:sz w:val="22"/>
+          <w:szCs w:val="22"/>
+        </w:rPr>
+      </w:pPr>
+      <w:r>
+        <w:rPr>
+          <w:rFonts w:ascii="Calibri" w:hAnsi="Calibri" w:cs="Calibri"/>
+          <w:color w:val="000000"/>
+          <w:kern w:val="0"/>
+          <w:sz w:val="22"/>
+          <w:szCs w:val="22"/>
+        </w:rPr>
+        <w:t xml:space="preserve">The genetic algorithm identifies non-intuitive strategies that outperform conventional uniform application schedules, achieving 16% higher net revenue ($999 vs. $859 per acre) through strategic timing of resource inputs. The optimized strategies use 17% less irrigation (15 vs. 18 inches) and 32% less fertilizer (307 vs. 450 </w:t>
+      </w:r>
+      <w:proofErr w:type="spellStart"/>
+      <w:r>
+        <w:rPr>
+          <w:rFonts w:ascii="Calibri" w:hAnsi="Calibri" w:cs="Calibri"/>
+          <w:color w:val="000000"/>
+          <w:kern w:val="0"/>
+          <w:sz w:val="22"/>
+          <w:szCs w:val="22"/>
+        </w:rPr>
+        <w:t>lbs</w:t>
+      </w:r>
+      <w:proofErr w:type="spellEnd"/>
+      <w:r>
+        <w:rPr>
+          <w:rFonts w:ascii="Calibri" w:hAnsi="Calibri" w:cs="Calibri"/>
+          <w:color w:val="000000"/>
+          <w:kern w:val="0"/>
+          <w:sz w:val="22"/>
+          <w:szCs w:val="22"/>
+        </w:rPr>
+        <w:t>) than farmer best practices while achieving comparable or higher crop yields. Across 10 independent optimization runs, 9 outperformed the baseline, demonstrating algorithm robustness.</w:t>
+      </w:r>
+    </w:p>
+    <w:p>
+      <w:pPr>
+        <w:tabs>
+          <w:tab w:val="left" w:pos="529"/>
+          <w:tab w:val="left" w:pos="1059"/>
+          <w:tab w:val="left" w:pos="1589"/>
+          <w:tab w:val="left" w:pos="2119"/>
+          <w:tab w:val="left" w:pos="2649"/>
+          <w:tab w:val="left" w:pos="3178"/>
+          <w:tab w:val="left" w:pos="3708"/>
+          <w:tab w:val="left" w:pos="4238"/>
+          <w:tab w:val="left" w:pos="4768"/>
+          <w:tab w:val="left" w:pos="5298"/>
+          <w:tab w:val="left" w:pos="5827"/>
+          <w:tab w:val="left" w:pos="6357"/>
+          <w:tab w:val="left" w:pos="6887"/>
+          <w:tab w:val="left" w:pos="7417"/>
+          <w:tab w:val="left" w:pos="7947"/>
+          <w:tab w:val="left" w:pos="8476"/>
+          <w:tab w:val="left" w:pos="9006"/>
+          <w:tab w:val="left" w:pos="9536"/>
+          <w:tab w:val="left" w:pos="10066"/>
+          <w:tab w:val="left" w:pos="10596"/>
+          <w:tab w:val="left" w:pos="11125"/>
+          <w:tab w:val="left" w:pos="11655"/>
+          <w:tab w:val="left" w:pos="12185"/>
+          <w:tab w:val="left" w:pos="12715"/>
+          <w:tab w:val="left" w:pos="13245"/>
+          <w:tab w:val="left" w:pos="13774"/>
+          <w:tab w:val="left" w:pos="14304"/>
+          <w:tab w:val="left" w:pos="14834"/>
+          <w:tab w:val="left" w:pos="15364"/>
+          <w:tab w:val="left" w:pos="15894"/>
+          <w:tab w:val="left" w:pos="16423"/>
+          <w:tab w:val="left" w:pos="16953"/>
+          <w:tab w:val="left" w:pos="17483"/>
+          <w:tab w:val="left" w:pos="18013"/>
+          <w:tab w:val="left" w:pos="18543"/>
+          <w:tab w:val="left" w:pos="19072"/>
+          <w:tab w:val="left" w:pos="19602"/>
+          <w:tab w:val="left" w:pos="20132"/>
+          <w:tab w:val="left" w:pos="20662"/>
+          <w:tab w:val="left" w:pos="21192"/>
+          <w:tab w:val="left" w:pos="21722"/>
+          <w:tab w:val="left" w:pos="22251"/>
+          <w:tab w:val="left" w:pos="22781"/>
+          <w:tab w:val="left" w:pos="23311"/>
+          <w:tab w:val="left" w:pos="23841"/>
+          <w:tab w:val="left" w:pos="24371"/>
+          <w:tab w:val="left" w:pos="24900"/>
+          <w:tab w:val="left" w:pos="25430"/>
+          <w:tab w:val="left" w:pos="25960"/>
+          <w:tab w:val="left" w:pos="26490"/>
+          <w:tab w:val="left" w:pos="27020"/>
+          <w:tab w:val="left" w:pos="27549"/>
+          <w:tab w:val="left" w:pos="28079"/>
+          <w:tab w:val="left" w:pos="28609"/>
+          <w:tab w:val="left" w:pos="29139"/>
+          <w:tab w:val="left" w:pos="29669"/>
+          <w:tab w:val="left" w:pos="30198"/>
+          <w:tab w:val="left" w:pos="30728"/>
+          <w:tab w:val="left" w:pos="31258"/>
+        </w:tabs>
+        <w:autoSpaceDE w:val="0"/>
+        <w:autoSpaceDN w:val="0"/>
+        <w:adjustRightInd w:val="0"/>
+        <w:spacing w:after="0" w:line="240" w:lineRule="auto"/>
+        <w:rPr>
+          <w:rFonts w:ascii="Calibri" w:hAnsi="Calibri" w:cs="Calibri"/>
+          <w:color w:val="000000"/>
+          <w:kern w:val="0"/>
+          <w:sz w:val="22"/>
+          <w:szCs w:val="22"/>
+        </w:rPr>
+      </w:pPr>
+    </w:p>
+    <w:p>
+      <w:pPr>
+        <w:tabs>
+          <w:tab w:val="left" w:pos="529"/>
+          <w:tab w:val="left" w:pos="1059"/>
+          <w:tab w:val="left" w:pos="1589"/>
+          <w:tab w:val="left" w:pos="2119"/>
+          <w:tab w:val="left" w:pos="2649"/>
+          <w:tab w:val="left" w:pos="3178"/>
+          <w:tab w:val="left" w:pos="3708"/>
+          <w:tab w:val="left" w:pos="4238"/>
+          <w:tab w:val="left" w:pos="4768"/>
+          <w:tab w:val="left" w:pos="5298"/>
+          <w:tab w:val="left" w:pos="5827"/>
+          <w:tab w:val="left" w:pos="6357"/>
+          <w:tab w:val="left" w:pos="6887"/>
+          <w:tab w:val="left" w:pos="7417"/>
+          <w:tab w:val="left" w:pos="7947"/>
+          <w:tab w:val="left" w:pos="8476"/>
+          <w:tab w:val="left" w:pos="9006"/>
+          <w:tab w:val="left" w:pos="9536"/>
+          <w:tab w:val="left" w:pos="10066"/>
+          <w:tab w:val="left" w:pos="10596"/>
+          <w:tab w:val="left" w:pos="11125"/>
+          <w:tab w:val="left" w:pos="11655"/>
+          <w:tab w:val="left" w:pos="12185"/>
+          <w:tab w:val="left" w:pos="12715"/>
+          <w:tab w:val="left" w:pos="13245"/>
+          <w:tab w:val="left" w:pos="13774"/>
+          <w:tab w:val="left" w:pos="14304"/>
+          <w:tab w:val="left" w:pos="14834"/>
+          <w:tab w:val="left" w:pos="15364"/>
+          <w:tab w:val="left" w:pos="15894"/>
+          <w:tab w:val="left" w:pos="16423"/>
+          <w:tab w:val="left" w:pos="16953"/>
+          <w:tab w:val="left" w:pos="17483"/>
+          <w:tab w:val="left" w:pos="18013"/>
+          <w:tab w:val="left" w:pos="18543"/>
+          <w:tab w:val="left" w:pos="19072"/>
+          <w:tab w:val="left" w:pos="19602"/>
+          <w:tab w:val="left" w:pos="20132"/>
+          <w:tab w:val="left" w:pos="20662"/>
+          <w:tab w:val="left" w:pos="21192"/>
+          <w:tab w:val="left" w:pos="21722"/>
+          <w:tab w:val="left" w:pos="22251"/>
+          <w:tab w:val="left" w:pos="22781"/>
+          <w:tab w:val="left" w:pos="23311"/>
+          <w:tab w:val="left" w:pos="23841"/>
+          <w:tab w:val="left" w:pos="24371"/>
+          <w:tab w:val="left" w:pos="24900"/>
+          <w:tab w:val="left" w:pos="25430"/>
+          <w:tab w:val="left" w:pos="25960"/>
+          <w:tab w:val="left" w:pos="26490"/>
+          <w:tab w:val="left" w:pos="27020"/>
+          <w:tab w:val="left" w:pos="27549"/>
+          <w:tab w:val="left" w:pos="28079"/>
+          <w:tab w:val="left" w:pos="28609"/>
+          <w:tab w:val="left" w:pos="29139"/>
+          <w:tab w:val="left" w:pos="29669"/>
+          <w:tab w:val="left" w:pos="30198"/>
+          <w:tab w:val="left" w:pos="30728"/>
+          <w:tab w:val="left" w:pos="31258"/>
+        </w:tabs>
+        <w:autoSpaceDE w:val="0"/>
+        <w:autoSpaceDN w:val="0"/>
+        <w:adjustRightInd w:val="0"/>
+        <w:spacing w:after="0" w:line="240" w:lineRule="auto"/>
+        <w:rPr>
+          <w:rFonts w:ascii="Calibri" w:hAnsi="Calibri" w:cs="Calibri"/>
+          <w:b/>
+          <w:bCs/>
+          <w:color w:val="000000"/>
+          <w:kern w:val="0"/>
+          <w:sz w:val="22"/>
+          <w:szCs w:val="22"/>
+        </w:rPr>
+      </w:pPr>
+      <w:r>
+        <w:rPr>
+          <w:rFonts w:ascii="Calibri" w:hAnsi="Calibri" w:cs="Calibri"/>
+          <w:b/>
+          <w:bCs/>
+          <w:color w:val="000000"/>
+          <w:kern w:val="0"/>
+          <w:sz w:val="22"/>
+          <w:szCs w:val="22"/>
+        </w:rPr>
+        <w:t>SIGNIFICANCE</w:t>
+      </w:r>
+    </w:p>
+    <w:p>
+      <w:pPr>
+        <w:rPr>
+          <w:rFonts w:ascii="Calibri" w:hAnsi="Calibri" w:cs="Calibri"/>
+        </w:rPr>
+      </w:pPr>
+      <w:r>
+        <w:rPr>
+          <w:rFonts w:ascii="Calibri" w:hAnsi="Calibri" w:cs="Calibri"/>
+          <w:color w:val="000000"/>
+          <w:kern w:val="0"/>
+          <w:sz w:val="22"/>
+          <w:szCs w:val="22"/>
+        </w:rPr>
+        <w:t>These results demonstrate that under delayed absorption dynamics, timing of inputs matters more than total quantity---a finding that challenges conventional drought response strategies of increased irrigation frequency. The framework offers a computationally tractable alternative to complex mechanistic models for precision agriculture optimization and is generalizable to other crops through re-parameterization.</w:t>
       </w:r>
     </w:p>
     <w:sectPr>

</xml_diff>